<commit_message>
Final update of all
</commit_message>
<xml_diff>
--- a/cv/backend/CV - Jesús Hernández - Backend - ES.docx
+++ b/cv/backend/CV - Jesús Hernández - Backend - ES.docx
@@ -1955,10 +1955,22 @@
                               <w:fldChar w:fldCharType="begin"/>
                             </w:r>
                             <w:r>
+                              <w:instrText xml:space="preserve"> INCLUDEPICTURE  "https://lh3.googleusercontent.com/-zZva6319EVE/AAAAAAAAAAI/AAAAAAAAAAA/zKFGBYMviqc/photo.jpg" \* MERGEFORMATINET </w:instrText>
+                            </w:r>
+                            <w:r>
+                              <w:fldChar w:fldCharType="separate"/>
+                            </w:r>
+                            <w:r>
+                              <w:fldChar w:fldCharType="begin"/>
+                            </w:r>
+                            <w:r>
                               <w:instrText xml:space="preserve"> </w:instrText>
                             </w:r>
                             <w:r>
-                              <w:instrText>INCLUDEPICTURE  "https://lh3.googleusercontent.com/-zZva6319EVE/AAAAAAAAAAI/AAAAAAAAAAA/zKFGBYMviqc/photo.jpg" \* MERGEFORMATINET</w:instrText>
+                              <w:instrText>INCLUDEPICTURE  "https://lh3.googleusercontent.com/-zZva63</w:instrText>
+                            </w:r>
+                            <w:r>
+                              <w:instrText>19EVE/AAAAAAAAAAI/AAAAAAAAAAA/zKFGBYMviqc/photo.jpg" \* MERGEFORMATINET</w:instrText>
                             </w:r>
                             <w:r>
                               <w:instrText xml:space="preserve"> </w:instrText>
@@ -1972,6 +1984,9 @@
                                   <v:imagedata r:id="rId9" r:href="rId10" gain="109227f"/>
                                 </v:shape>
                               </w:pict>
+                            </w:r>
+                            <w:r>
+                              <w:fldChar w:fldCharType="end"/>
                             </w:r>
                             <w:r>
                               <w:fldChar w:fldCharType="end"/>
@@ -2592,7 +2607,7 @@
                         <a:effectLst/>
                         <a:extLst>
                           <a:ext uri="{C572A759-6A51-4108-AA02-DFA0A04FC94B}">
-                            <ma14:wrappingTextBoxFlag xmlns:oel="http://schemas.microsoft.com/office/2019/extlst" xmlns:w16du="http://schemas.microsoft.com/office/word/2023/wordml/word16du" xmlns:ma14="http://schemas.microsoft.com/office/mac/drawingml/2011/main" xmlns:w="http://schemas.openxmlformats.org/wordprocessingml/2006/main" xmlns:w10="urn:schemas-microsoft-com:office:word" xmlns:v="urn:schemas-microsoft-com:vml" xmlns:o="urn:schemas-microsoft-com:office:office" xmlns:mv="urn:schemas-microsoft-com:mac:vml" xmlns:mo="http://schemas.microsoft.com/office/mac/office/2008/main" xmlns=""/>
+                            <ma14:wrappingTextBoxFlag xmlns="" xmlns:mo="http://schemas.microsoft.com/office/mac/office/2008/main" xmlns:mv="urn:schemas-microsoft-com:mac:vml" xmlns:o="urn:schemas-microsoft-com:office:office" xmlns:v="urn:schemas-microsoft-com:vml" xmlns:w10="urn:schemas-microsoft-com:office:word" xmlns:w="http://schemas.openxmlformats.org/wordprocessingml/2006/main" xmlns:ma14="http://schemas.microsoft.com/office/mac/drawingml/2011/main" xmlns:w16du="http://schemas.microsoft.com/office/word/2023/wordml/word16du" xmlns:oel="http://schemas.microsoft.com/office/2019/extlst"/>
                           </a:ext>
                         </a:extLst>
                       </wps:spPr>
@@ -5165,7 +5180,7 @@
                         <a:effectLst/>
                         <a:extLst>
                           <a:ext uri="{C572A759-6A51-4108-AA02-DFA0A04FC94B}">
-                            <ma14:wrappingTextBoxFlag xmlns:oel="http://schemas.microsoft.com/office/2019/extlst" xmlns:w16du="http://schemas.microsoft.com/office/word/2023/wordml/word16du" xmlns:ma14="http://schemas.microsoft.com/office/mac/drawingml/2011/main" xmlns:w="http://schemas.openxmlformats.org/wordprocessingml/2006/main" xmlns:w10="urn:schemas-microsoft-com:office:word" xmlns:v="urn:schemas-microsoft-com:vml" xmlns:o="urn:schemas-microsoft-com:office:office" xmlns:mv="urn:schemas-microsoft-com:mac:vml" xmlns:mo="http://schemas.microsoft.com/office/mac/office/2008/main" xmlns=""/>
+                            <ma14:wrappingTextBoxFlag xmlns="" xmlns:mo="http://schemas.microsoft.com/office/mac/office/2008/main" xmlns:mv="urn:schemas-microsoft-com:mac:vml" xmlns:o="urn:schemas-microsoft-com:office:office" xmlns:v="urn:schemas-microsoft-com:vml" xmlns:w10="urn:schemas-microsoft-com:office:word" xmlns:w="http://schemas.openxmlformats.org/wordprocessingml/2006/main" xmlns:ma14="http://schemas.microsoft.com/office/mac/drawingml/2011/main" xmlns:w16du="http://schemas.microsoft.com/office/word/2023/wordml/word16du" xmlns:oel="http://schemas.microsoft.com/office/2019/extlst"/>
                           </a:ext>
                         </a:extLst>
                       </wps:spPr>
@@ -5433,7 +5448,7 @@
                         <a:effectLst/>
                         <a:extLst>
                           <a:ext uri="{C572A759-6A51-4108-AA02-DFA0A04FC94B}">
-                            <ma14:wrappingTextBoxFlag xmlns:oel="http://schemas.microsoft.com/office/2019/extlst" xmlns:w16du="http://schemas.microsoft.com/office/word/2023/wordml/word16du" xmlns:ma14="http://schemas.microsoft.com/office/mac/drawingml/2011/main" xmlns:w="http://schemas.openxmlformats.org/wordprocessingml/2006/main" xmlns:w10="urn:schemas-microsoft-com:office:word" xmlns:v="urn:schemas-microsoft-com:vml" xmlns:o="urn:schemas-microsoft-com:office:office" xmlns:mv="urn:schemas-microsoft-com:mac:vml" xmlns:mo="http://schemas.microsoft.com/office/mac/office/2008/main" xmlns=""/>
+                            <ma14:wrappingTextBoxFlag xmlns="" xmlns:mo="http://schemas.microsoft.com/office/mac/office/2008/main" xmlns:mv="urn:schemas-microsoft-com:mac:vml" xmlns:o="urn:schemas-microsoft-com:office:office" xmlns:v="urn:schemas-microsoft-com:vml" xmlns:w10="urn:schemas-microsoft-com:office:word" xmlns:w="http://schemas.openxmlformats.org/wordprocessingml/2006/main" xmlns:ma14="http://schemas.microsoft.com/office/mac/drawingml/2011/main" xmlns:w16du="http://schemas.microsoft.com/office/word/2023/wordml/word16du" xmlns:oel="http://schemas.microsoft.com/office/2019/extlst"/>
                           </a:ext>
                         </a:extLst>
                       </wps:spPr>
@@ -5701,7 +5716,7 @@
                         <a:effectLst/>
                         <a:extLst>
                           <a:ext uri="{C572A759-6A51-4108-AA02-DFA0A04FC94B}">
-                            <ma14:wrappingTextBoxFlag xmlns:oel="http://schemas.microsoft.com/office/2019/extlst" xmlns:w16du="http://schemas.microsoft.com/office/word/2023/wordml/word16du" xmlns:ma14="http://schemas.microsoft.com/office/mac/drawingml/2011/main" xmlns:w="http://schemas.openxmlformats.org/wordprocessingml/2006/main" xmlns:w10="urn:schemas-microsoft-com:office:word" xmlns:v="urn:schemas-microsoft-com:vml" xmlns:o="urn:schemas-microsoft-com:office:office" xmlns:mv="urn:schemas-microsoft-com:mac:vml" xmlns:mo="http://schemas.microsoft.com/office/mac/office/2008/main" xmlns=""/>
+                            <ma14:wrappingTextBoxFlag xmlns="" xmlns:mo="http://schemas.microsoft.com/office/mac/office/2008/main" xmlns:mv="urn:schemas-microsoft-com:mac:vml" xmlns:o="urn:schemas-microsoft-com:office:office" xmlns:v="urn:schemas-microsoft-com:vml" xmlns:w10="urn:schemas-microsoft-com:office:word" xmlns:w="http://schemas.openxmlformats.org/wordprocessingml/2006/main" xmlns:ma14="http://schemas.microsoft.com/office/mac/drawingml/2011/main" xmlns:w16du="http://schemas.microsoft.com/office/word/2023/wordml/word16du" xmlns:oel="http://schemas.microsoft.com/office/2019/extlst"/>
                           </a:ext>
                         </a:extLst>
                       </wps:spPr>
@@ -5962,7 +5977,7 @@
                         <a:effectLst/>
                         <a:extLst>
                           <a:ext uri="{C572A759-6A51-4108-AA02-DFA0A04FC94B}">
-                            <ma14:wrappingTextBoxFlag xmlns:oel="http://schemas.microsoft.com/office/2019/extlst" xmlns:w16du="http://schemas.microsoft.com/office/word/2023/wordml/word16du" xmlns:ma14="http://schemas.microsoft.com/office/mac/drawingml/2011/main" xmlns:w="http://schemas.openxmlformats.org/wordprocessingml/2006/main" xmlns:w10="urn:schemas-microsoft-com:office:word" xmlns:v="urn:schemas-microsoft-com:vml" xmlns:o="urn:schemas-microsoft-com:office:office" xmlns:mv="urn:schemas-microsoft-com:mac:vml" xmlns:mo="http://schemas.microsoft.com/office/mac/office/2008/main" xmlns=""/>
+                            <ma14:wrappingTextBoxFlag xmlns="" xmlns:mo="http://schemas.microsoft.com/office/mac/office/2008/main" xmlns:mv="urn:schemas-microsoft-com:mac:vml" xmlns:o="urn:schemas-microsoft-com:office:office" xmlns:v="urn:schemas-microsoft-com:vml" xmlns:w10="urn:schemas-microsoft-com:office:word" xmlns:w="http://schemas.openxmlformats.org/wordprocessingml/2006/main" xmlns:ma14="http://schemas.microsoft.com/office/mac/drawingml/2011/main" xmlns:w16du="http://schemas.microsoft.com/office/word/2023/wordml/word16du" xmlns:oel="http://schemas.microsoft.com/office/2019/extlst"/>
                           </a:ext>
                         </a:extLst>
                       </wps:spPr>
@@ -6604,7 +6619,7 @@
                         <a:effectLst/>
                         <a:extLst>
                           <a:ext uri="{C572A759-6A51-4108-AA02-DFA0A04FC94B}">
-                            <ma14:wrappingTextBoxFlag xmlns:oel="http://schemas.microsoft.com/office/2019/extlst" xmlns:w16du="http://schemas.microsoft.com/office/word/2023/wordml/word16du" xmlns:ma14="http://schemas.microsoft.com/office/mac/drawingml/2011/main" xmlns:w="http://schemas.openxmlformats.org/wordprocessingml/2006/main" xmlns:w10="urn:schemas-microsoft-com:office:word" xmlns:v="urn:schemas-microsoft-com:vml" xmlns:o="urn:schemas-microsoft-com:office:office" xmlns:mv="urn:schemas-microsoft-com:mac:vml" xmlns:mo="http://schemas.microsoft.com/office/mac/office/2008/main" xmlns=""/>
+                            <ma14:wrappingTextBoxFlag xmlns="" xmlns:mo="http://schemas.microsoft.com/office/mac/office/2008/main" xmlns:mv="urn:schemas-microsoft-com:mac:vml" xmlns:o="urn:schemas-microsoft-com:office:office" xmlns:v="urn:schemas-microsoft-com:vml" xmlns:w10="urn:schemas-microsoft-com:office:word" xmlns:w="http://schemas.openxmlformats.org/wordprocessingml/2006/main" xmlns:ma14="http://schemas.microsoft.com/office/mac/drawingml/2011/main" xmlns:w16du="http://schemas.microsoft.com/office/word/2023/wordml/word16du" xmlns:oel="http://schemas.microsoft.com/office/2019/extlst"/>
                           </a:ext>
                         </a:extLst>
                       </wps:spPr>
@@ -7685,7 +7700,7 @@
                         <a:effectLst/>
                         <a:extLst>
                           <a:ext uri="{C572A759-6A51-4108-AA02-DFA0A04FC94B}">
-                            <ma14:wrappingTextBoxFlag xmlns:oel="http://schemas.microsoft.com/office/2019/extlst" xmlns:w16du="http://schemas.microsoft.com/office/word/2023/wordml/word16du" xmlns:ma14="http://schemas.microsoft.com/office/mac/drawingml/2011/main" xmlns:w="http://schemas.openxmlformats.org/wordprocessingml/2006/main" xmlns:w10="urn:schemas-microsoft-com:office:word" xmlns:v="urn:schemas-microsoft-com:vml" xmlns:o="urn:schemas-microsoft-com:office:office" xmlns:mv="urn:schemas-microsoft-com:mac:vml" xmlns:mo="http://schemas.microsoft.com/office/mac/office/2008/main" xmlns=""/>
+                            <ma14:wrappingTextBoxFlag xmlns="" xmlns:mo="http://schemas.microsoft.com/office/mac/office/2008/main" xmlns:mv="urn:schemas-microsoft-com:mac:vml" xmlns:o="urn:schemas-microsoft-com:office:office" xmlns:v="urn:schemas-microsoft-com:vml" xmlns:w10="urn:schemas-microsoft-com:office:word" xmlns:w="http://schemas.openxmlformats.org/wordprocessingml/2006/main" xmlns:ma14="http://schemas.microsoft.com/office/mac/drawingml/2011/main" xmlns:w16du="http://schemas.microsoft.com/office/word/2023/wordml/word16du" xmlns:oel="http://schemas.microsoft.com/office/2019/extlst"/>
                           </a:ext>
                         </a:extLst>
                       </wps:spPr>
@@ -12596,13 +12611,13 @@
         <mc:AlternateContent>
           <mc:Choice Requires="wps">
             <w:drawing>
-              <wp:anchor distT="0" distB="0" distL="114300" distR="114300" simplePos="0" relativeHeight="251701248" behindDoc="0" locked="0" layoutInCell="1" allowOverlap="1" wp14:anchorId="7FA94675" wp14:editId="315F4955">
+              <wp:anchor distT="0" distB="0" distL="114300" distR="114300" simplePos="0" relativeHeight="251701248" behindDoc="0" locked="0" layoutInCell="1" allowOverlap="1" wp14:anchorId="7FA94675" wp14:editId="7ED46011">
                 <wp:simplePos x="0" y="0"/>
                 <wp:positionH relativeFrom="page">
                   <wp:posOffset>5293360</wp:posOffset>
                 </wp:positionH>
                 <wp:positionV relativeFrom="paragraph">
-                  <wp:posOffset>2768600</wp:posOffset>
+                  <wp:posOffset>2808877</wp:posOffset>
                 </wp:positionV>
                 <wp:extent cx="2273935" cy="895350"/>
                 <wp:effectExtent l="0" t="0" r="0" b="0"/>
@@ -12711,7 +12726,6 @@
                                 <w:lang w:val="es-CU"/>
                               </w:rPr>
                             </w:pPr>
-                            <w:proofErr w:type="spellStart"/>
                             <w:r>
                               <w:rPr>
                                 <w:rFonts w:ascii="Century Gothic" w:hAnsi="Century Gothic" w:cstheme="minorHAnsi"/>
@@ -12719,9 +12733,8 @@
                                 <w:szCs w:val="22"/>
                                 <w:lang w:val="es-CU"/>
                               </w:rPr>
-                              <w:t>Phone</w:t>
-                            </w:r>
-                            <w:proofErr w:type="spellEnd"/>
+                              <w:t>+5</w:t>
+                            </w:r>
                             <w:r>
                               <w:rPr>
                                 <w:rFonts w:ascii="Century Gothic" w:hAnsi="Century Gothic" w:cstheme="minorHAnsi"/>
@@ -12729,25 +12742,7 @@
                                 <w:szCs w:val="22"/>
                                 <w:lang w:val="es-CU"/>
                               </w:rPr>
-                              <w:t xml:space="preserve"> </w:t>
-                            </w:r>
-                            <w:r>
-                              <w:rPr>
-                                <w:rFonts w:ascii="Century Gothic" w:hAnsi="Century Gothic" w:cstheme="minorHAnsi"/>
-                                <w:sz w:val="22"/>
-                                <w:szCs w:val="22"/>
-                                <w:lang w:val="es-CU"/>
-                              </w:rPr>
-                              <w:t xml:space="preserve">+53 5 </w:t>
-                            </w:r>
-                            <w:r>
-                              <w:rPr>
-                                <w:rFonts w:ascii="Century Gothic" w:hAnsi="Century Gothic" w:cstheme="minorHAnsi"/>
-                                <w:sz w:val="22"/>
-                                <w:szCs w:val="22"/>
-                                <w:lang w:val="es-CU"/>
-                              </w:rPr>
-                              <w:t>344 1436</w:t>
+                              <w:t>05 7862 7699</w:t>
                             </w:r>
                           </w:p>
                           <w:p>
@@ -12838,7 +12833,11 @@
           </mc:Choice>
           <mc:Fallback>
             <w:pict>
-              <v:shape w14:anchorId="7FA94675" id="Text Box 53" o:spid="_x0000_s1060" type="#_x0000_t202" style="position:absolute;margin-left:416.8pt;margin-top:218pt;width:179.05pt;height:70.5pt;z-index:251701248;visibility:visible;mso-wrap-style:square;mso-width-percent:0;mso-height-percent:0;mso-wrap-distance-left:9pt;mso-wrap-distance-top:0;mso-wrap-distance-right:9pt;mso-wrap-distance-bottom:0;mso-position-horizontal:absolute;mso-position-horizontal-relative:page;mso-position-vertical:absolute;mso-position-vertical-relative:text;mso-width-percent:0;mso-height-percent:0;mso-width-relative:page;mso-height-relative:page;v-text-anchor:top" o:gfxdata="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" filled="f" stroked="f">
+              <v:shapetype w14:anchorId="7FA94675" id="_x0000_t202" coordsize="21600,21600" o:spt="202" path="m,l,21600r21600,l21600,xe">
+                <v:stroke joinstyle="miter"/>
+                <v:path gradientshapeok="t" o:connecttype="rect"/>
+              </v:shapetype>
+              <v:shape id="Text Box 53" o:spid="_x0000_s1060" type="#_x0000_t202" style="position:absolute;margin-left:416.8pt;margin-top:221.15pt;width:179.05pt;height:70.5pt;z-index:251701248;visibility:visible;mso-wrap-style:square;mso-width-percent:0;mso-height-percent:0;mso-wrap-distance-left:9pt;mso-wrap-distance-top:0;mso-wrap-distance-right:9pt;mso-wrap-distance-bottom:0;mso-position-horizontal:absolute;mso-position-horizontal-relative:page;mso-position-vertical:absolute;mso-position-vertical-relative:text;mso-width-percent:0;mso-height-percent:0;mso-width-relative:page;mso-height-relative:page;v-text-anchor:top" o:gfxdata="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" filled="f" stroked="f">
                 <v:textbox>
                   <w:txbxContent>
                     <w:p>
@@ -12920,7 +12919,6 @@
                           <w:lang w:val="es-CU"/>
                         </w:rPr>
                       </w:pPr>
-                      <w:proofErr w:type="spellStart"/>
                       <w:r>
                         <w:rPr>
                           <w:rFonts w:ascii="Century Gothic" w:hAnsi="Century Gothic" w:cstheme="minorHAnsi"/>
@@ -12928,9 +12926,8 @@
                           <w:szCs w:val="22"/>
                           <w:lang w:val="es-CU"/>
                         </w:rPr>
-                        <w:t>Phone</w:t>
-                      </w:r>
-                      <w:proofErr w:type="spellEnd"/>
+                        <w:t>+5</w:t>
+                      </w:r>
                       <w:r>
                         <w:rPr>
                           <w:rFonts w:ascii="Century Gothic" w:hAnsi="Century Gothic" w:cstheme="minorHAnsi"/>
@@ -12938,25 +12935,7 @@
                           <w:szCs w:val="22"/>
                           <w:lang w:val="es-CU"/>
                         </w:rPr>
-                        <w:t xml:space="preserve"> </w:t>
-                      </w:r>
-                      <w:r>
-                        <w:rPr>
-                          <w:rFonts w:ascii="Century Gothic" w:hAnsi="Century Gothic" w:cstheme="minorHAnsi"/>
-                          <w:sz w:val="22"/>
-                          <w:szCs w:val="22"/>
-                          <w:lang w:val="es-CU"/>
-                        </w:rPr>
-                        <w:t xml:space="preserve">+53 5 </w:t>
-                      </w:r>
-                      <w:r>
-                        <w:rPr>
-                          <w:rFonts w:ascii="Century Gothic" w:hAnsi="Century Gothic" w:cstheme="minorHAnsi"/>
-                          <w:sz w:val="22"/>
-                          <w:szCs w:val="22"/>
-                          <w:lang w:val="es-CU"/>
-                        </w:rPr>
-                        <w:t>344 1436</w:t>
+                        <w:t>05 7862 7699</w:t>
                       </w:r>
                     </w:p>
                     <w:p>
@@ -13045,13 +13024,13 @@
         <mc:AlternateContent>
           <mc:Choice Requires="wps">
             <w:drawing>
-              <wp:anchor distT="0" distB="0" distL="114300" distR="114300" simplePos="0" relativeHeight="251787264" behindDoc="0" locked="0" layoutInCell="1" allowOverlap="1" wp14:anchorId="5B1008AB" wp14:editId="7CB3505F">
+              <wp:anchor distT="0" distB="0" distL="114300" distR="114300" simplePos="0" relativeHeight="251787264" behindDoc="0" locked="0" layoutInCell="1" allowOverlap="1" wp14:anchorId="5B1008AB" wp14:editId="18E54746">
                 <wp:simplePos x="0" y="0"/>
                 <wp:positionH relativeFrom="page">
                   <wp:posOffset>5296535</wp:posOffset>
                 </wp:positionH>
                 <wp:positionV relativeFrom="paragraph">
-                  <wp:posOffset>1998980</wp:posOffset>
+                  <wp:posOffset>2014583</wp:posOffset>
                 </wp:positionV>
                 <wp:extent cx="2299970" cy="895350"/>
                 <wp:effectExtent l="0" t="0" r="0" b="0"/>
@@ -13366,7 +13345,7 @@
           </mc:Choice>
           <mc:Fallback>
             <w:pict>
-              <v:shape w14:anchorId="5B1008AB" id="_x0000_s1061" type="#_x0000_t202" style="position:absolute;margin-left:417.05pt;margin-top:157.4pt;width:181.1pt;height:70.5pt;z-index:251787264;visibility:visible;mso-wrap-style:square;mso-width-percent:0;mso-height-percent:0;mso-wrap-distance-left:9pt;mso-wrap-distance-top:0;mso-wrap-distance-right:9pt;mso-wrap-distance-bottom:0;mso-position-horizontal:absolute;mso-position-horizontal-relative:page;mso-position-vertical:absolute;mso-position-vertical-relative:text;mso-width-percent:0;mso-height-percent:0;mso-width-relative:page;mso-height-relative:page;v-text-anchor:top" o:gfxdata="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" filled="f" stroked="f">
+              <v:shape w14:anchorId="5B1008AB" id="_x0000_s1061" type="#_x0000_t202" style="position:absolute;margin-left:417.05pt;margin-top:158.65pt;width:181.1pt;height:70.5pt;z-index:251787264;visibility:visible;mso-wrap-style:square;mso-width-percent:0;mso-height-percent:0;mso-wrap-distance-left:9pt;mso-wrap-distance-top:0;mso-wrap-distance-right:9pt;mso-wrap-distance-bottom:0;mso-position-horizontal:absolute;mso-position-horizontal-relative:page;mso-position-vertical:absolute;mso-position-vertical-relative:text;mso-width-percent:0;mso-height-percent:0;mso-width-relative:page;mso-height-relative:page;v-text-anchor:top" o:gfxdata="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" filled="f" stroked="f">
                 <v:textbox>
                   <w:txbxContent>
                     <w:p>
@@ -13936,7 +13915,7 @@
                         <a:effectLst/>
                         <a:extLst>
                           <a:ext uri="{C572A759-6A51-4108-AA02-DFA0A04FC94B}">
-                            <ma14:wrappingTextBoxFlag xmlns:oel="http://schemas.microsoft.com/office/2019/extlst" xmlns:w16du="http://schemas.microsoft.com/office/word/2023/wordml/word16du" xmlns:ma14="http://schemas.microsoft.com/office/mac/drawingml/2011/main" xmlns:w="http://schemas.openxmlformats.org/wordprocessingml/2006/main" xmlns:w10="urn:schemas-microsoft-com:office:word" xmlns:v="urn:schemas-microsoft-com:vml" xmlns:o="urn:schemas-microsoft-com:office:office" xmlns:mv="urn:schemas-microsoft-com:mac:vml" xmlns:mo="http://schemas.microsoft.com/office/mac/office/2008/main" xmlns=""/>
+                            <ma14:wrappingTextBoxFlag xmlns="" xmlns:mo="http://schemas.microsoft.com/office/mac/office/2008/main" xmlns:mv="urn:schemas-microsoft-com:mac:vml" xmlns:o="urn:schemas-microsoft-com:office:office" xmlns:v="urn:schemas-microsoft-com:vml" xmlns:w10="urn:schemas-microsoft-com:office:word" xmlns:w="http://schemas.openxmlformats.org/wordprocessingml/2006/main" xmlns:ma14="http://schemas.microsoft.com/office/mac/drawingml/2011/main" xmlns:w16du="http://schemas.microsoft.com/office/word/2023/wordml/word16du" xmlns:oel="http://schemas.microsoft.com/office/2019/extlst"/>
                           </a:ext>
                         </a:extLst>
                       </wps:spPr>
@@ -14002,7 +13981,7 @@
                             <w:pPr>
                               <w:rPr>
                                 <w:rFonts w:ascii="Century Gothic" w:hAnsi="Century Gothic" w:cs="Tahoma"/>
-                                <w:i/>
+                                <w:iCs/>
                                 <w:color w:val="000000"/>
                                 <w:sz w:val="22"/>
                                 <w:szCs w:val="22"/>
@@ -14047,6 +14026,26 @@
                                 <w:szCs w:val="22"/>
                               </w:rPr>
                               <w:t xml:space="preserve"> “José Antonio Echeverría”</w:t>
+                            </w:r>
+                            <w:r>
+                              <w:rPr>
+                                <w:rFonts w:ascii="Century Gothic" w:hAnsi="Century Gothic" w:cs="Tahoma"/>
+                                <w:i/>
+                                <w:color w:val="000000"/>
+                                <w:sz w:val="22"/>
+                                <w:szCs w:val="22"/>
+                              </w:rPr>
+                              <w:t xml:space="preserve"> </w:t>
+                            </w:r>
+                            <w:r>
+                              <w:rPr>
+                                <w:rFonts w:ascii="Century Gothic" w:hAnsi="Century Gothic" w:cs="Tahoma"/>
+                                <w:iCs/>
+                                <w:color w:val="000000"/>
+                                <w:sz w:val="22"/>
+                                <w:szCs w:val="22"/>
+                              </w:rPr>
+                              <w:t>(CUJAE)</w:t>
                             </w:r>
                           </w:p>
                           <w:p>
@@ -14154,7 +14153,7 @@
                       <w:pPr>
                         <w:rPr>
                           <w:rFonts w:ascii="Century Gothic" w:hAnsi="Century Gothic" w:cs="Tahoma"/>
-                          <w:i/>
+                          <w:iCs/>
                           <w:color w:val="000000"/>
                           <w:sz w:val="22"/>
                           <w:szCs w:val="22"/>
@@ -14199,6 +14198,26 @@
                           <w:szCs w:val="22"/>
                         </w:rPr>
                         <w:t xml:space="preserve"> “José Antonio Echeverría”</w:t>
+                      </w:r>
+                      <w:r>
+                        <w:rPr>
+                          <w:rFonts w:ascii="Century Gothic" w:hAnsi="Century Gothic" w:cs="Tahoma"/>
+                          <w:i/>
+                          <w:color w:val="000000"/>
+                          <w:sz w:val="22"/>
+                          <w:szCs w:val="22"/>
+                        </w:rPr>
+                        <w:t xml:space="preserve"> </w:t>
+                      </w:r>
+                      <w:r>
+                        <w:rPr>
+                          <w:rFonts w:ascii="Century Gothic" w:hAnsi="Century Gothic" w:cs="Tahoma"/>
+                          <w:iCs/>
+                          <w:color w:val="000000"/>
+                          <w:sz w:val="22"/>
+                          <w:szCs w:val="22"/>
+                        </w:rPr>
+                        <w:t>(CUJAE)</w:t>
                       </w:r>
                     </w:p>
                     <w:p>
@@ -15050,7 +15069,7 @@
 <w:numbering xmlns:wpc="http://schemas.microsoft.com/office/word/2010/wordprocessingCanvas" xmlns:cx="http://schemas.microsoft.com/office/drawing/2014/chartex" xmlns:cx1="http://schemas.microsoft.com/office/drawing/2015/9/8/chartex" xmlns:cx2="http://schemas.microsoft.com/office/drawing/2015/10/21/chartex" xmlns:cx3="http://schemas.microsoft.com/office/drawing/2016/5/9/chartex" xmlns:cx4="http://schemas.microsoft.com/office/drawing/2016/5/10/chartex" xmlns:cx5="http://schemas.microsoft.com/office/drawing/2016/5/11/chartex" xmlns:cx6="http://schemas.microsoft.com/office/drawing/2016/5/12/chartex" xmlns:cx7="http://schemas.microsoft.com/office/drawing/2016/5/13/chartex" xmlns:cx8="http://schemas.microsoft.com/office/drawing/2016/5/14/chartex" xmlns:mc="http://schemas.openxmlformats.org/markup-compatibility/2006" xmlns:aink="http://schemas.microsoft.com/office/drawing/2016/ink" xmlns:am3d="http://schemas.microsoft.com/office/drawing/2017/model3d" xmlns:o="urn:schemas-microsoft-com:office:office" xmlns:r="http://schemas.openxmlformats.org/officeDocument/2006/relationships" xmlns:m="http://schemas.openxmlformats.org/officeDocument/2006/math" xmlns:v="urn:schemas-microsoft-com:vml" xmlns:wp14="http://schemas.microsoft.com/office/word/2010/wordprocessingDrawing" xmlns:wp="http://schemas.openxmlformats.org/drawingml/2006/wordprocessingDrawing" xmlns:w10="urn:schemas-microsoft-com:office:word" xmlns:w="http://schemas.openxmlformats.org/wordprocessingml/2006/main" xmlns:w14="http://schemas.microsoft.com/office/word/2010/wordml" xmlns:w15="http://schemas.microsoft.com/office/word/2012/wordml" xmlns:w16cex="http://schemas.microsoft.com/office/word/2018/wordml/cex" xmlns:w16cid="http://schemas.microsoft.com/office/word/2016/wordml/cid" xmlns:w16="http://schemas.microsoft.com/office/word/2018/wordml" xmlns:w16sdtdh="http://schemas.microsoft.com/office/word/2020/wordml/sdtdatahash" xmlns:w16se="http://schemas.microsoft.com/office/word/2015/wordml/symex" xmlns:wpg="http://schemas.microsoft.com/office/word/2010/wordprocessingGroup" xmlns:wpi="http://schemas.microsoft.com/office/word/2010/wordprocessingInk" xmlns:wne="http://schemas.microsoft.com/office/word/2006/wordml" xmlns:wps="http://schemas.microsoft.com/office/word/2010/wordprocessingShape" mc:Ignorable="w14 w15 w16se w16cid w16 w16cex w16sdtdh wp14">
   <w:numPicBullet w:numPicBulletId="0">
     <w:pict>
-      <v:shapetype w14:anchorId="0D9CF4E8" id="_x0000_t75" coordsize="21600,21600" o:spt="75" o:preferrelative="t" path="m@4@5l@4@11@9@11@9@5xe" filled="f" stroked="f">
+      <v:shapetype w14:anchorId="5173B5FE" id="_x0000_t75" coordsize="21600,21600" o:spt="75" o:preferrelative="t" path="m@4@5l@4@11@9@11@9@5xe" filled="f" stroked="f">
         <v:stroke joinstyle="miter"/>
         <v:formulas>
           <v:f eqn="if lineDrawn pixelLineWidth 0"/>
@@ -15069,7 +15088,7 @@
         <v:path o:extrusionok="f" gradientshapeok="t" o:connecttype="rect"/>
         <o:lock v:ext="edit" aspectratio="t"/>
       </v:shapetype>
-      <v:shape id="_x0000_i1045" type="#_x0000_t75" style="width:12pt;height:12pt;visibility:visible" o:gfxdata="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" o:bullet="t">
+      <v:shape id="_x0000_i1073" type="#_x0000_t75" style="width:12pt;height:12pt;visibility:visible" o:gfxdata="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" o:bullet="t">
         <v:imagedata r:id="rId1" o:title=""/>
       </v:shape>
     </w:pict>

</xml_diff>